<commit_message>
Updated Questions for Capstone Project
</commit_message>
<xml_diff>
--- a/Questions.docx
+++ b/Questions.docx
@@ -35,495 +35,192 @@
       <w:pPr>
         <w:spacing w:after="0" w:line="240" w:lineRule="auto"/>
         <w:rPr>
-          <w:rFonts w:ascii="Arial" w:eastAsia="Times New Roman" w:hAnsi="Arial" w:cs="Arial"/>
-          <w:color w:val="000000"/>
-          <w:szCs w:val="24"/>
-        </w:rPr>
-      </w:pPr>
-    </w:p>
-    <w:p>
-      <w:pPr>
-        <w:spacing w:after="0" w:line="240" w:lineRule="auto"/>
-        <w:rPr>
           <w:rFonts w:eastAsia="Times New Roman" w:cs="Times New Roman"/>
           <w:szCs w:val="24"/>
         </w:rPr>
       </w:pPr>
-      <w:r>
-        <w:rPr>
-          <w:rFonts w:ascii="Arial" w:eastAsia="Times New Roman" w:hAnsi="Arial" w:cs="Arial"/>
-          <w:color w:val="000000"/>
-          <w:szCs w:val="24"/>
-        </w:rPr>
-        <w:t>General</w:t>
-      </w:r>
-      <w:r>
-        <w:rPr>
-          <w:rFonts w:ascii="Arial" w:eastAsia="Times New Roman" w:hAnsi="Arial" w:cs="Arial"/>
-          <w:color w:val="000000"/>
-          <w:szCs w:val="24"/>
-        </w:rPr>
-        <w:t>:</w:t>
-      </w:r>
     </w:p>
     <w:p>
       <w:pPr>
         <w:numPr>
           <w:ilvl w:val="0"/>
-          <w:numId w:val="2"/>
+          <w:numId w:val="8"/>
         </w:numPr>
         <w:spacing w:after="0" w:line="240" w:lineRule="auto"/>
         <w:textAlignment w:val="baseline"/>
         <w:rPr>
           <w:rFonts w:ascii="Arial" w:eastAsia="Times New Roman" w:hAnsi="Arial" w:cs="Arial"/>
           <w:color w:val="000000"/>
-          <w:szCs w:val="24"/>
+          <w:sz w:val="22"/>
         </w:rPr>
       </w:pPr>
       <w:r>
         <w:rPr>
           <w:rFonts w:ascii="Arial" w:eastAsia="Times New Roman" w:hAnsi="Arial" w:cs="Arial"/>
           <w:color w:val="000000"/>
-          <w:szCs w:val="24"/>
+          <w:sz w:val="22"/>
         </w:rPr>
-        <w:t>How many firms are there for different types of insurance?</w:t>
+        <w:t>Which states have the highest/lowest insurance premiums?</w:t>
       </w:r>
     </w:p>
     <w:p>
       <w:pPr>
+        <w:spacing w:after="0" w:line="240" w:lineRule="auto"/>
+        <w:ind w:left="720"/>
+        <w:textAlignment w:val="baseline"/>
+        <w:rPr>
+          <w:rFonts w:ascii="Arial" w:eastAsia="Times New Roman" w:hAnsi="Arial" w:cs="Arial"/>
+          <w:color w:val="000000"/>
+          <w:sz w:val="22"/>
+        </w:rPr>
+      </w:pPr>
+    </w:p>
+    <w:p>
+      <w:pPr>
         <w:numPr>
           <w:ilvl w:val="0"/>
-          <w:numId w:val="2"/>
+          <w:numId w:val="8"/>
         </w:numPr>
         <w:spacing w:after="0" w:line="240" w:lineRule="auto"/>
         <w:textAlignment w:val="baseline"/>
         <w:rPr>
           <w:rFonts w:ascii="Arial" w:eastAsia="Times New Roman" w:hAnsi="Arial" w:cs="Arial"/>
           <w:color w:val="000000"/>
-          <w:szCs w:val="24"/>
+          <w:sz w:val="22"/>
         </w:rPr>
       </w:pPr>
       <w:r>
         <w:rPr>
           <w:rFonts w:ascii="Arial" w:eastAsia="Times New Roman" w:hAnsi="Arial" w:cs="Arial"/>
           <w:color w:val="000000"/>
-          <w:szCs w:val="24"/>
+          <w:sz w:val="22"/>
         </w:rPr>
-        <w:t>Which types of insurance accrue the most cost/profit?</w:t>
+        <w:t>What are the traits of these states? What is the average income? What is the population? What are the demographics of people in these states? Do these relate at all to insurance premiums? </w:t>
       </w:r>
     </w:p>
     <w:p>
       <w:pPr>
+        <w:spacing w:after="0" w:line="240" w:lineRule="auto"/>
+        <w:rPr>
+          <w:rFonts w:eastAsia="Times New Roman" w:cs="Times New Roman"/>
+          <w:szCs w:val="24"/>
+        </w:rPr>
+      </w:pPr>
+      <w:r>
+        <w:rPr>
+          <w:rFonts w:eastAsia="Times New Roman" w:cs="Times New Roman"/>
+          <w:szCs w:val="24"/>
+        </w:rPr>
+        <w:br/>
+      </w:r>
+    </w:p>
+    <w:p>
+      <w:pPr>
         <w:numPr>
           <w:ilvl w:val="0"/>
-          <w:numId w:val="3"/>
+          <w:numId w:val="9"/>
         </w:numPr>
         <w:spacing w:after="0" w:line="240" w:lineRule="auto"/>
         <w:textAlignment w:val="baseline"/>
         <w:rPr>
           <w:rFonts w:ascii="Arial" w:eastAsia="Times New Roman" w:hAnsi="Arial" w:cs="Arial"/>
           <w:color w:val="000000"/>
-          <w:szCs w:val="24"/>
+          <w:sz w:val="22"/>
         </w:rPr>
       </w:pPr>
       <w:r>
         <w:rPr>
           <w:rFonts w:ascii="Arial" w:eastAsia="Times New Roman" w:hAnsi="Arial" w:cs="Arial"/>
           <w:color w:val="000000"/>
-          <w:szCs w:val="24"/>
+          <w:sz w:val="22"/>
         </w:rPr>
-        <w:t>What are the prices of insurance premiums over the years by state?</w:t>
+        <w:t>Type of Vehicles? Causes of Crashes weather? Types of crashes</w:t>
       </w:r>
     </w:p>
     <w:p>
       <w:pPr>
+        <w:spacing w:after="0" w:line="240" w:lineRule="auto"/>
+        <w:ind w:left="720"/>
+        <w:textAlignment w:val="baseline"/>
+        <w:rPr>
+          <w:rFonts w:ascii="Arial" w:eastAsia="Times New Roman" w:hAnsi="Arial" w:cs="Arial"/>
+          <w:color w:val="000000"/>
+          <w:sz w:val="22"/>
+        </w:rPr>
+      </w:pPr>
+    </w:p>
+    <w:p>
+      <w:pPr>
         <w:numPr>
           <w:ilvl w:val="0"/>
-          <w:numId w:val="3"/>
+          <w:numId w:val="9"/>
         </w:numPr>
         <w:spacing w:after="0" w:line="240" w:lineRule="auto"/>
         <w:textAlignment w:val="baseline"/>
         <w:rPr>
           <w:rFonts w:ascii="Arial" w:eastAsia="Times New Roman" w:hAnsi="Arial" w:cs="Arial"/>
           <w:color w:val="000000"/>
-          <w:szCs w:val="24"/>
+          <w:sz w:val="22"/>
         </w:rPr>
       </w:pPr>
       <w:r>
         <w:rPr>
           <w:rFonts w:ascii="Arial" w:eastAsia="Times New Roman" w:hAnsi="Arial" w:cs="Arial"/>
           <w:color w:val="000000"/>
-          <w:szCs w:val="24"/>
+          <w:sz w:val="22"/>
         </w:rPr>
-        <w:t>Which are the most profitable firms?</w:t>
+        <w:t xml:space="preserve">Major Causes for </w:t>
       </w:r>
-    </w:p>
-    <w:p>
-      <w:pPr>
-        <w:spacing w:after="240" w:line="240" w:lineRule="auto"/>
-        <w:rPr>
-          <w:rFonts w:eastAsia="Times New Roman" w:cs="Times New Roman"/>
-          <w:szCs w:val="24"/>
-        </w:rPr>
-      </w:pPr>
-    </w:p>
-    <w:p>
-      <w:pPr>
-        <w:spacing w:after="0" w:line="240" w:lineRule="auto"/>
-        <w:rPr>
-          <w:rFonts w:eastAsia="Times New Roman" w:cs="Times New Roman"/>
-          <w:szCs w:val="24"/>
-        </w:rPr>
-      </w:pPr>
       <w:r>
         <w:rPr>
           <w:rFonts w:ascii="Arial" w:eastAsia="Times New Roman" w:hAnsi="Arial" w:cs="Arial"/>
           <w:color w:val="000000"/>
-          <w:szCs w:val="24"/>
+          <w:sz w:val="22"/>
         </w:rPr>
-        <w:t>Healthcare:</w:t>
+        <w:t>Crashes? What</w:t>
+      </w:r>
+      <w:r>
+        <w:rPr>
+          <w:rFonts w:ascii="Arial" w:eastAsia="Times New Roman" w:hAnsi="Arial" w:cs="Arial"/>
+          <w:color w:val="000000"/>
+          <w:sz w:val="22"/>
+        </w:rPr>
+        <w:t xml:space="preserve"> factors affect the cost of a claim? Which are the most influential? Can we accurately predict the price of a car insurance claim?</w:t>
       </w:r>
     </w:p>
     <w:p>
       <w:pPr>
+        <w:spacing w:after="0" w:line="240" w:lineRule="auto"/>
+        <w:ind w:left="720"/>
+        <w:textAlignment w:val="baseline"/>
+        <w:rPr>
+          <w:rFonts w:ascii="Arial" w:eastAsia="Times New Roman" w:hAnsi="Arial" w:cs="Arial"/>
+          <w:color w:val="000000"/>
+          <w:sz w:val="22"/>
+        </w:rPr>
+      </w:pPr>
+    </w:p>
+    <w:p>
+      <w:pPr>
         <w:numPr>
           <w:ilvl w:val="0"/>
-          <w:numId w:val="4"/>
+          <w:numId w:val="9"/>
         </w:numPr>
         <w:spacing w:after="0" w:line="240" w:lineRule="auto"/>
         <w:textAlignment w:val="baseline"/>
         <w:rPr>
           <w:rFonts w:ascii="Arial" w:eastAsia="Times New Roman" w:hAnsi="Arial" w:cs="Arial"/>
           <w:color w:val="000000"/>
-          <w:szCs w:val="24"/>
+          <w:sz w:val="22"/>
         </w:rPr>
       </w:pPr>
       <w:r>
         <w:rPr>
           <w:rFonts w:ascii="Arial" w:eastAsia="Times New Roman" w:hAnsi="Arial" w:cs="Arial"/>
           <w:color w:val="000000"/>
-          <w:szCs w:val="24"/>
+          <w:sz w:val="22"/>
         </w:rPr>
-        <w:t>Compare statistics between employer provided insurance, vs direct pay?</w:t>
-      </w:r>
-    </w:p>
-    <w:p>
-      <w:pPr>
-        <w:numPr>
-          <w:ilvl w:val="0"/>
-          <w:numId w:val="4"/>
-        </w:numPr>
-        <w:spacing w:after="0" w:line="240" w:lineRule="auto"/>
-        <w:textAlignment w:val="baseline"/>
-        <w:rPr>
-          <w:rFonts w:ascii="Arial" w:eastAsia="Times New Roman" w:hAnsi="Arial" w:cs="Arial"/>
-          <w:color w:val="000000"/>
-          <w:szCs w:val="24"/>
-        </w:rPr>
-      </w:pPr>
-      <w:r>
-        <w:rPr>
-          <w:rFonts w:ascii="Arial" w:eastAsia="Times New Roman" w:hAnsi="Arial" w:cs="Arial"/>
-          <w:color w:val="000000"/>
-          <w:szCs w:val="24"/>
-        </w:rPr>
-        <w:t>Compare between private vs. public health insurance.</w:t>
-      </w:r>
-    </w:p>
-    <w:p>
-      <w:pPr>
-        <w:numPr>
-          <w:ilvl w:val="0"/>
-          <w:numId w:val="4"/>
-        </w:numPr>
-        <w:spacing w:after="0" w:line="240" w:lineRule="auto"/>
-        <w:textAlignment w:val="baseline"/>
-        <w:rPr>
-          <w:rFonts w:ascii="Arial" w:eastAsia="Times New Roman" w:hAnsi="Arial" w:cs="Arial"/>
-          <w:color w:val="000000"/>
-          <w:szCs w:val="24"/>
-        </w:rPr>
-      </w:pPr>
-      <w:r>
-        <w:rPr>
-          <w:rFonts w:ascii="Arial" w:eastAsia="Times New Roman" w:hAnsi="Arial" w:cs="Arial"/>
-          <w:color w:val="000000"/>
-          <w:szCs w:val="24"/>
-        </w:rPr>
-        <w:t>What conditions are common to people who are well insured vs. under or uninsured, if any?</w:t>
-      </w:r>
-    </w:p>
-    <w:p>
-      <w:pPr>
-        <w:numPr>
-          <w:ilvl w:val="0"/>
-          <w:numId w:val="4"/>
-        </w:numPr>
-        <w:spacing w:after="0" w:line="240" w:lineRule="auto"/>
-        <w:textAlignment w:val="baseline"/>
-        <w:rPr>
-          <w:rFonts w:ascii="Arial" w:eastAsia="Times New Roman" w:hAnsi="Arial" w:cs="Arial"/>
-          <w:color w:val="000000"/>
-          <w:szCs w:val="24"/>
-        </w:rPr>
-      </w:pPr>
-      <w:r>
-        <w:rPr>
-          <w:rFonts w:ascii="Arial" w:eastAsia="Times New Roman" w:hAnsi="Arial" w:cs="Arial"/>
-          <w:color w:val="000000"/>
-          <w:szCs w:val="24"/>
-        </w:rPr>
-        <w:t>What factors affect insurance premiums (Machine learning would be good here!)</w:t>
-      </w:r>
-    </w:p>
-    <w:p>
-      <w:pPr>
-        <w:numPr>
-          <w:ilvl w:val="0"/>
-          <w:numId w:val="4"/>
-        </w:numPr>
-        <w:spacing w:after="0" w:line="240" w:lineRule="auto"/>
-        <w:textAlignment w:val="baseline"/>
-        <w:rPr>
-          <w:rFonts w:ascii="Arial" w:eastAsia="Times New Roman" w:hAnsi="Arial" w:cs="Arial"/>
-          <w:color w:val="000000"/>
-          <w:szCs w:val="24"/>
-        </w:rPr>
-      </w:pPr>
-      <w:r>
-        <w:rPr>
-          <w:rFonts w:ascii="Arial" w:eastAsia="Times New Roman" w:hAnsi="Arial" w:cs="Arial"/>
-          <w:color w:val="000000"/>
-          <w:szCs w:val="24"/>
-        </w:rPr>
-        <w:t xml:space="preserve">How does having a disability affect health insurance </w:t>
-      </w:r>
-      <w:proofErr w:type="gramStart"/>
-      <w:r>
-        <w:rPr>
-          <w:rFonts w:ascii="Arial" w:eastAsia="Times New Roman" w:hAnsi="Arial" w:cs="Arial"/>
-          <w:color w:val="000000"/>
-          <w:szCs w:val="24"/>
-        </w:rPr>
-        <w:t>premiums</w:t>
-      </w:r>
-      <w:proofErr w:type="gramEnd"/>
-      <w:r>
-        <w:rPr>
-          <w:rFonts w:ascii="Arial" w:eastAsia="Times New Roman" w:hAnsi="Arial" w:cs="Arial"/>
-          <w:color w:val="000000"/>
-          <w:szCs w:val="24"/>
-        </w:rPr>
-        <w:t>?</w:t>
-      </w:r>
-    </w:p>
-    <w:p>
-      <w:pPr>
-        <w:numPr>
-          <w:ilvl w:val="0"/>
-          <w:numId w:val="4"/>
-        </w:numPr>
-        <w:spacing w:after="0" w:line="240" w:lineRule="auto"/>
-        <w:textAlignment w:val="baseline"/>
-        <w:rPr>
-          <w:rFonts w:ascii="Arial" w:eastAsia="Times New Roman" w:hAnsi="Arial" w:cs="Arial"/>
-          <w:color w:val="000000"/>
-          <w:szCs w:val="24"/>
-        </w:rPr>
-      </w:pPr>
-      <w:r>
-        <w:rPr>
-          <w:rFonts w:ascii="Arial" w:eastAsia="Times New Roman" w:hAnsi="Arial" w:cs="Arial"/>
-          <w:color w:val="000000"/>
-          <w:szCs w:val="24"/>
-        </w:rPr>
-        <w:t>Are the healthiest states/areas also the best insured?</w:t>
-      </w:r>
-    </w:p>
-    <w:p>
-      <w:pPr>
-        <w:spacing w:after="240" w:line="240" w:lineRule="auto"/>
-        <w:rPr>
-          <w:rFonts w:eastAsia="Times New Roman" w:cs="Times New Roman"/>
-          <w:szCs w:val="24"/>
-        </w:rPr>
-      </w:pPr>
-    </w:p>
-    <w:p>
-      <w:pPr>
-        <w:spacing w:after="0" w:line="240" w:lineRule="auto"/>
-        <w:rPr>
-          <w:rFonts w:eastAsia="Times New Roman" w:cs="Times New Roman"/>
-          <w:szCs w:val="24"/>
-        </w:rPr>
-      </w:pPr>
-      <w:r>
-        <w:rPr>
-          <w:rFonts w:ascii="Arial" w:eastAsia="Times New Roman" w:hAnsi="Arial" w:cs="Arial"/>
-          <w:color w:val="000000"/>
-          <w:szCs w:val="24"/>
-        </w:rPr>
-        <w:t>Housing:</w:t>
-      </w:r>
-    </w:p>
-    <w:p>
-      <w:pPr>
-        <w:numPr>
-          <w:ilvl w:val="0"/>
-          <w:numId w:val="5"/>
-        </w:numPr>
-        <w:spacing w:after="0" w:line="240" w:lineRule="auto"/>
-        <w:textAlignment w:val="baseline"/>
-        <w:rPr>
-          <w:rFonts w:ascii="Arial" w:eastAsia="Times New Roman" w:hAnsi="Arial" w:cs="Arial"/>
-          <w:color w:val="000000"/>
-          <w:szCs w:val="24"/>
-        </w:rPr>
-      </w:pPr>
-      <w:r>
-        <w:rPr>
-          <w:rFonts w:ascii="Arial" w:eastAsia="Times New Roman" w:hAnsi="Arial" w:cs="Arial"/>
-          <w:color w:val="000000"/>
-          <w:szCs w:val="24"/>
-        </w:rPr>
-        <w:t xml:space="preserve">Percent of home occupied by renters vs. owners over the years/by </w:t>
-      </w:r>
-      <w:proofErr w:type="gramStart"/>
-      <w:r>
-        <w:rPr>
-          <w:rFonts w:ascii="Arial" w:eastAsia="Times New Roman" w:hAnsi="Arial" w:cs="Arial"/>
-          <w:color w:val="000000"/>
-          <w:szCs w:val="24"/>
-        </w:rPr>
-        <w:t>state</w:t>
-      </w:r>
-      <w:proofErr w:type="gramEnd"/>
-    </w:p>
-    <w:p>
-      <w:pPr>
-        <w:numPr>
-          <w:ilvl w:val="0"/>
-          <w:numId w:val="5"/>
-        </w:numPr>
-        <w:spacing w:after="0" w:line="240" w:lineRule="auto"/>
-        <w:textAlignment w:val="baseline"/>
-        <w:rPr>
-          <w:rFonts w:ascii="Arial" w:eastAsia="Times New Roman" w:hAnsi="Arial" w:cs="Arial"/>
-          <w:color w:val="000000"/>
-          <w:szCs w:val="24"/>
-        </w:rPr>
-      </w:pPr>
-      <w:r>
-        <w:rPr>
-          <w:rFonts w:ascii="Arial" w:eastAsia="Times New Roman" w:hAnsi="Arial" w:cs="Arial"/>
-          <w:color w:val="000000"/>
-          <w:szCs w:val="24"/>
-        </w:rPr>
-        <w:t>Which caused the greatest homeowner’s insurance loss? (</w:t>
-      </w:r>
-      <w:proofErr w:type="spellStart"/>
-      <w:proofErr w:type="gramStart"/>
-      <w:r>
-        <w:rPr>
-          <w:rFonts w:ascii="Arial" w:eastAsia="Times New Roman" w:hAnsi="Arial" w:cs="Arial"/>
-          <w:color w:val="000000"/>
-          <w:szCs w:val="24"/>
-        </w:rPr>
-        <w:t>ie</w:t>
-      </w:r>
-      <w:proofErr w:type="spellEnd"/>
-      <w:proofErr w:type="gramEnd"/>
-      <w:r>
-        <w:rPr>
-          <w:rFonts w:ascii="Arial" w:eastAsia="Times New Roman" w:hAnsi="Arial" w:cs="Arial"/>
-          <w:color w:val="000000"/>
-          <w:szCs w:val="24"/>
-        </w:rPr>
-        <w:t xml:space="preserve"> theft, fire, </w:t>
-      </w:r>
-      <w:proofErr w:type="spellStart"/>
-      <w:r>
-        <w:rPr>
-          <w:rFonts w:ascii="Arial" w:eastAsia="Times New Roman" w:hAnsi="Arial" w:cs="Arial"/>
-          <w:color w:val="000000"/>
-          <w:szCs w:val="24"/>
-        </w:rPr>
-        <w:t>etc</w:t>
-      </w:r>
-      <w:proofErr w:type="spellEnd"/>
-      <w:r>
-        <w:rPr>
-          <w:rFonts w:ascii="Arial" w:eastAsia="Times New Roman" w:hAnsi="Arial" w:cs="Arial"/>
-          <w:color w:val="000000"/>
-          <w:szCs w:val="24"/>
-        </w:rPr>
-        <w:t>)</w:t>
-      </w:r>
-    </w:p>
-    <w:p>
-      <w:pPr>
-        <w:numPr>
-          <w:ilvl w:val="0"/>
-          <w:numId w:val="5"/>
-        </w:numPr>
-        <w:spacing w:after="0" w:line="240" w:lineRule="auto"/>
-        <w:textAlignment w:val="baseline"/>
-        <w:rPr>
-          <w:rFonts w:ascii="Arial" w:eastAsia="Times New Roman" w:hAnsi="Arial" w:cs="Arial"/>
-          <w:color w:val="000000"/>
-          <w:szCs w:val="24"/>
-        </w:rPr>
-      </w:pPr>
-      <w:r>
-        <w:rPr>
-          <w:rFonts w:ascii="Arial" w:eastAsia="Times New Roman" w:hAnsi="Arial" w:cs="Arial"/>
-          <w:color w:val="000000"/>
-          <w:szCs w:val="24"/>
-        </w:rPr>
-        <w:t>Any prominent spikes that occurred after a significant event? (</w:t>
-      </w:r>
-      <w:proofErr w:type="spellStart"/>
-      <w:proofErr w:type="gramStart"/>
-      <w:r>
-        <w:rPr>
-          <w:rFonts w:ascii="Arial" w:eastAsia="Times New Roman" w:hAnsi="Arial" w:cs="Arial"/>
-          <w:color w:val="000000"/>
-          <w:szCs w:val="24"/>
-        </w:rPr>
-        <w:t>ie</w:t>
-      </w:r>
-      <w:proofErr w:type="spellEnd"/>
-      <w:proofErr w:type="gramEnd"/>
-      <w:r>
-        <w:rPr>
-          <w:rFonts w:ascii="Arial" w:eastAsia="Times New Roman" w:hAnsi="Arial" w:cs="Arial"/>
-          <w:color w:val="000000"/>
-          <w:szCs w:val="24"/>
-        </w:rPr>
-        <w:t xml:space="preserve"> Hurricane Katrina)</w:t>
-      </w:r>
-    </w:p>
-    <w:p>
-      <w:pPr>
-        <w:numPr>
-          <w:ilvl w:val="0"/>
-          <w:numId w:val="6"/>
-        </w:numPr>
-        <w:spacing w:after="0" w:line="240" w:lineRule="auto"/>
-        <w:textAlignment w:val="baseline"/>
-        <w:rPr>
-          <w:rFonts w:ascii="Arial" w:eastAsia="Times New Roman" w:hAnsi="Arial" w:cs="Arial"/>
-          <w:color w:val="000000"/>
-          <w:szCs w:val="24"/>
-        </w:rPr>
-      </w:pPr>
-      <w:r>
-        <w:rPr>
-          <w:rFonts w:ascii="Arial" w:eastAsia="Times New Roman" w:hAnsi="Arial" w:cs="Arial"/>
-          <w:color w:val="000000"/>
-          <w:szCs w:val="24"/>
-        </w:rPr>
-        <w:t>Which areas of housing seem to be growing and which are declining (area, rent vs buy, type of home etc.)</w:t>
+        <w:t>What factors are common among rejected claims? Can we accurately predict whether a claim will be rejected?</w:t>
       </w:r>
     </w:p>
     <w:p/>
@@ -537,424 +234,14 @@
     <w:p/>
     <w:p/>
     <w:p/>
-    <w:p>
-      <w:pPr>
-        <w:spacing w:after="0" w:line="240" w:lineRule="auto"/>
-        <w:rPr>
-          <w:rFonts w:eastAsia="Times New Roman" w:cs="Times New Roman"/>
-          <w:szCs w:val="24"/>
-        </w:rPr>
-      </w:pPr>
-    </w:p>
-    <w:p>
-      <w:pPr>
-        <w:spacing w:after="0" w:line="240" w:lineRule="auto"/>
-        <w:rPr>
-          <w:rFonts w:ascii="Arial" w:eastAsia="Times New Roman" w:hAnsi="Arial" w:cs="Arial"/>
-          <w:color w:val="000000"/>
-          <w:szCs w:val="24"/>
-        </w:rPr>
-      </w:pPr>
-      <w:r>
-        <w:rPr>
-          <w:rFonts w:ascii="Arial" w:eastAsia="Times New Roman" w:hAnsi="Arial" w:cs="Arial"/>
-          <w:color w:val="000000"/>
-          <w:szCs w:val="24"/>
-        </w:rPr>
-        <w:lastRenderedPageBreak/>
-        <w:t>Data Sources:</w:t>
-      </w:r>
-    </w:p>
-    <w:p>
-      <w:pPr>
-        <w:spacing w:after="0" w:line="240" w:lineRule="auto"/>
-        <w:rPr>
-          <w:rFonts w:ascii="Arial" w:eastAsia="Times New Roman" w:hAnsi="Arial" w:cs="Arial"/>
-          <w:color w:val="000000"/>
-          <w:szCs w:val="24"/>
-        </w:rPr>
-      </w:pPr>
-    </w:p>
-    <w:p>
-      <w:pPr>
-        <w:spacing w:after="0" w:line="240" w:lineRule="auto"/>
-        <w:rPr>
-          <w:rFonts w:ascii="Arial" w:eastAsia="Times New Roman" w:hAnsi="Arial" w:cs="Arial"/>
-          <w:szCs w:val="24"/>
-        </w:rPr>
-      </w:pPr>
-      <w:r>
-        <w:rPr>
-          <w:rFonts w:ascii="Arial" w:eastAsia="Times New Roman" w:hAnsi="Arial" w:cs="Arial"/>
-          <w:color w:val="000000"/>
-          <w:szCs w:val="24"/>
-        </w:rPr>
-        <w:t>Census-American Housing Survey</w:t>
-      </w:r>
-    </w:p>
-    <w:p>
-      <w:pPr>
-        <w:spacing w:after="0" w:line="240" w:lineRule="auto"/>
-        <w:rPr>
-          <w:rFonts w:ascii="Arial" w:eastAsia="Times New Roman" w:hAnsi="Arial" w:cs="Arial"/>
-          <w:szCs w:val="24"/>
-        </w:rPr>
-      </w:pPr>
-      <w:hyperlink r:id="rId7" w:history="1">
-        <w:r>
-          <w:rPr>
-            <w:rFonts w:ascii="Arial" w:eastAsia="Times New Roman" w:hAnsi="Arial" w:cs="Arial"/>
-            <w:color w:val="1155CC"/>
-            <w:szCs w:val="24"/>
-            <w:u w:val="single"/>
-          </w:rPr>
-          <w:t>https://www.census.gov/programs-surveys/ahs/data/interactive/ahstablecreator.html?s_areas=00000&amp;s_year=2019&amp;s_tablename=TABLE1&amp;s_bygroup1=1&amp;s_bygroup2=1&amp;s_filtergroup1=1&amp;s_filtergroup2=1</w:t>
-        </w:r>
-      </w:hyperlink>
-    </w:p>
-    <w:p>
-      <w:pPr>
-        <w:spacing w:after="0" w:line="240" w:lineRule="auto"/>
-        <w:rPr>
-          <w:rFonts w:ascii="Arial" w:eastAsia="Times New Roman" w:hAnsi="Arial" w:cs="Arial"/>
-          <w:szCs w:val="24"/>
-        </w:rPr>
-      </w:pPr>
-      <w:hyperlink r:id="rId8" w:history="1">
-        <w:r>
-          <w:rPr>
-            <w:rFonts w:ascii="Arial" w:eastAsia="Times New Roman" w:hAnsi="Arial" w:cs="Arial"/>
-            <w:color w:val="1155CC"/>
-            <w:szCs w:val="24"/>
-            <w:u w:val="single"/>
-          </w:rPr>
-          <w:t>https://www.census.gov/programs-surveys/ahs.html</w:t>
-        </w:r>
-      </w:hyperlink>
-    </w:p>
-    <w:p>
-      <w:pPr>
-        <w:spacing w:after="0" w:line="240" w:lineRule="auto"/>
-        <w:rPr>
-          <w:rFonts w:ascii="Arial" w:eastAsia="Times New Roman" w:hAnsi="Arial" w:cs="Arial"/>
-          <w:szCs w:val="24"/>
-        </w:rPr>
-      </w:pPr>
-    </w:p>
-    <w:p>
-      <w:pPr>
-        <w:spacing w:after="0" w:line="240" w:lineRule="auto"/>
-        <w:rPr>
-          <w:rFonts w:ascii="Arial" w:eastAsia="Times New Roman" w:hAnsi="Arial" w:cs="Arial"/>
-          <w:szCs w:val="24"/>
-        </w:rPr>
-      </w:pPr>
-      <w:r>
-        <w:rPr>
-          <w:rFonts w:ascii="Arial" w:eastAsia="Times New Roman" w:hAnsi="Arial" w:cs="Arial"/>
-          <w:color w:val="000000"/>
-          <w:szCs w:val="24"/>
-        </w:rPr>
-        <w:t>Manufactured Housing Survey</w:t>
-      </w:r>
-    </w:p>
-    <w:p>
-      <w:pPr>
-        <w:spacing w:after="0" w:line="240" w:lineRule="auto"/>
-        <w:rPr>
-          <w:rFonts w:ascii="Arial" w:eastAsia="Times New Roman" w:hAnsi="Arial" w:cs="Arial"/>
-          <w:szCs w:val="24"/>
-        </w:rPr>
-      </w:pPr>
-      <w:hyperlink r:id="rId9" w:history="1">
-        <w:r>
-          <w:rPr>
-            <w:rStyle w:val="Hyperlink"/>
-            <w:rFonts w:ascii="Arial" w:eastAsia="Times New Roman" w:hAnsi="Arial" w:cs="Arial"/>
-            <w:szCs w:val="24"/>
-          </w:rPr>
-          <w:t>https://www.census.gov/data/datasets/2019/econ/mhs/puf.html</w:t>
-        </w:r>
-      </w:hyperlink>
-      <w:r>
-        <w:rPr>
-          <w:rFonts w:ascii="Arial" w:eastAsia="Times New Roman" w:hAnsi="Arial" w:cs="Arial"/>
-          <w:color w:val="000000"/>
-          <w:szCs w:val="24"/>
-        </w:rPr>
-        <w:t xml:space="preserve"> </w:t>
-      </w:r>
-    </w:p>
-    <w:p>
-      <w:pPr>
-        <w:spacing w:after="240" w:line="240" w:lineRule="auto"/>
-        <w:rPr>
-          <w:rFonts w:ascii="Arial" w:eastAsia="Times New Roman" w:hAnsi="Arial" w:cs="Arial"/>
-          <w:szCs w:val="24"/>
-        </w:rPr>
-      </w:pPr>
-    </w:p>
-    <w:p>
-      <w:pPr>
-        <w:shd w:val="clear" w:color="auto" w:fill="ECF1F4"/>
-        <w:spacing w:after="0" w:line="240" w:lineRule="auto"/>
-        <w:outlineLvl w:val="1"/>
-        <w:rPr>
-          <w:rFonts w:ascii="Arial" w:eastAsia="Times New Roman" w:hAnsi="Arial" w:cs="Arial"/>
-          <w:b/>
-          <w:bCs/>
-          <w:szCs w:val="24"/>
-        </w:rPr>
-      </w:pPr>
-      <w:r>
-        <w:rPr>
-          <w:rFonts w:ascii="Arial" w:eastAsia="Times New Roman" w:hAnsi="Arial" w:cs="Arial"/>
-          <w:color w:val="000000"/>
-          <w:szCs w:val="24"/>
-        </w:rPr>
-        <w:t>Finance and Insurance: Administrative Expenses and Losses Incurred for Property an</w:t>
-      </w:r>
-    </w:p>
-    <w:p>
-      <w:pPr>
-        <w:spacing w:after="0" w:line="240" w:lineRule="auto"/>
-        <w:rPr>
-          <w:rFonts w:ascii="Arial" w:eastAsia="Times New Roman" w:hAnsi="Arial" w:cs="Arial"/>
-          <w:color w:val="000000"/>
-          <w:szCs w:val="24"/>
-        </w:rPr>
-      </w:pPr>
-      <w:r>
-        <w:rPr>
-          <w:rFonts w:ascii="Arial" w:eastAsia="Times New Roman" w:hAnsi="Arial" w:cs="Arial"/>
-          <w:color w:val="000000"/>
-          <w:szCs w:val="24"/>
-        </w:rPr>
-        <w:t>d Casualty Insurance Carriers for the U.S.: 2017</w:t>
-      </w:r>
-    </w:p>
-    <w:p>
-      <w:pPr>
-        <w:spacing w:after="0" w:line="240" w:lineRule="auto"/>
-        <w:rPr>
-          <w:rFonts w:ascii="Arial" w:eastAsia="Times New Roman" w:hAnsi="Arial" w:cs="Arial"/>
-          <w:color w:val="1155CC"/>
-          <w:szCs w:val="24"/>
-          <w:u w:val="single"/>
-        </w:rPr>
-      </w:pPr>
-      <w:hyperlink r:id="rId10" w:history="1">
-        <w:r>
-          <w:rPr>
-            <w:rStyle w:val="Hyperlink"/>
-            <w:rFonts w:ascii="Arial" w:eastAsia="Times New Roman" w:hAnsi="Arial" w:cs="Arial"/>
-            <w:szCs w:val="24"/>
-          </w:rPr>
-          <w:t>https://data.census.gov/cedsci/table?q=insurance&amp;g=0100000US&amp;tid=ECNADBNPROP2017.EC1752ADBNPROP&amp;vintage=2017&amp;layer=state&amp;cid=DP05_0001E</w:t>
-        </w:r>
-      </w:hyperlink>
-    </w:p>
-    <w:p>
-      <w:pPr>
-        <w:spacing w:after="0" w:line="240" w:lineRule="auto"/>
-        <w:rPr>
-          <w:rFonts w:ascii="Arial" w:eastAsia="Times New Roman" w:hAnsi="Arial" w:cs="Arial"/>
-          <w:color w:val="1155CC"/>
-          <w:szCs w:val="24"/>
-          <w:u w:val="single"/>
-        </w:rPr>
-      </w:pPr>
-    </w:p>
-    <w:p>
-      <w:pPr>
-        <w:spacing w:after="0" w:line="240" w:lineRule="auto"/>
-        <w:rPr>
-          <w:rFonts w:ascii="Arial" w:eastAsia="Times New Roman" w:hAnsi="Arial" w:cs="Arial"/>
-          <w:szCs w:val="24"/>
-        </w:rPr>
-      </w:pPr>
-      <w:r>
-        <w:rPr>
-          <w:rFonts w:ascii="Arial" w:eastAsia="Times New Roman" w:hAnsi="Arial" w:cs="Arial"/>
-          <w:color w:val="000000"/>
-          <w:szCs w:val="24"/>
-        </w:rPr>
-        <w:t xml:space="preserve">Insurance Information Institute-not Census data but has good information in </w:t>
-      </w:r>
-      <w:proofErr w:type="gramStart"/>
-      <w:r>
-        <w:rPr>
-          <w:rFonts w:ascii="Arial" w:eastAsia="Times New Roman" w:hAnsi="Arial" w:cs="Arial"/>
-          <w:color w:val="000000"/>
-          <w:szCs w:val="24"/>
-        </w:rPr>
-        <w:t>easy to understand</w:t>
-      </w:r>
-      <w:proofErr w:type="gramEnd"/>
-      <w:r>
-        <w:rPr>
-          <w:rFonts w:ascii="Arial" w:eastAsia="Times New Roman" w:hAnsi="Arial" w:cs="Arial"/>
-          <w:color w:val="000000"/>
-          <w:szCs w:val="24"/>
-        </w:rPr>
-        <w:t xml:space="preserve"> tables</w:t>
-      </w:r>
-    </w:p>
-    <w:p>
-      <w:pPr>
-        <w:spacing w:after="0" w:line="240" w:lineRule="auto"/>
-        <w:rPr>
-          <w:rFonts w:ascii="Arial" w:eastAsia="Times New Roman" w:hAnsi="Arial" w:cs="Arial"/>
-          <w:szCs w:val="24"/>
-        </w:rPr>
-      </w:pPr>
-      <w:hyperlink r:id="rId11" w:history="1">
-        <w:r>
-          <w:rPr>
-            <w:rFonts w:ascii="Arial" w:eastAsia="Times New Roman" w:hAnsi="Arial" w:cs="Arial"/>
-            <w:color w:val="1155CC"/>
-            <w:szCs w:val="24"/>
-            <w:u w:val="single"/>
-          </w:rPr>
-          <w:t>https://www.iii.org/research-data</w:t>
-        </w:r>
-      </w:hyperlink>
-    </w:p>
-    <w:p>
-      <w:pPr>
-        <w:spacing w:after="0" w:line="240" w:lineRule="auto"/>
-        <w:rPr>
-          <w:rFonts w:ascii="Arial" w:eastAsia="Times New Roman" w:hAnsi="Arial" w:cs="Arial"/>
-          <w:szCs w:val="24"/>
-        </w:rPr>
-      </w:pPr>
-    </w:p>
-    <w:p>
-      <w:pPr>
-        <w:spacing w:after="0" w:line="240" w:lineRule="auto"/>
-        <w:rPr>
-          <w:rFonts w:ascii="Arial" w:eastAsia="Times New Roman" w:hAnsi="Arial" w:cs="Arial"/>
-          <w:szCs w:val="24"/>
-        </w:rPr>
-      </w:pPr>
-      <w:r>
-        <w:rPr>
-          <w:rFonts w:ascii="Arial" w:eastAsia="Times New Roman" w:hAnsi="Arial" w:cs="Arial"/>
-          <w:color w:val="000000"/>
-          <w:szCs w:val="24"/>
-        </w:rPr>
-        <w:t>Global insurance stats:</w:t>
-      </w:r>
-    </w:p>
-    <w:p>
-      <w:pPr>
-        <w:spacing w:after="0" w:line="240" w:lineRule="auto"/>
-        <w:rPr>
-          <w:rFonts w:ascii="Arial" w:eastAsia="Times New Roman" w:hAnsi="Arial" w:cs="Arial"/>
-          <w:szCs w:val="24"/>
-        </w:rPr>
-      </w:pPr>
-      <w:hyperlink r:id="rId12" w:history="1">
-        <w:r>
-          <w:rPr>
-            <w:rFonts w:ascii="Arial" w:eastAsia="Times New Roman" w:hAnsi="Arial" w:cs="Arial"/>
-            <w:color w:val="1155CC"/>
-            <w:szCs w:val="24"/>
-            <w:u w:val="single"/>
-          </w:rPr>
-          <w:t>https://stats.oecd.org/Index.aspx?DatasetCode=INSIND</w:t>
-        </w:r>
-      </w:hyperlink>
-    </w:p>
-    <w:p>
-      <w:pPr>
-        <w:spacing w:after="0" w:line="240" w:lineRule="auto"/>
-        <w:rPr>
-          <w:rFonts w:ascii="Arial" w:eastAsia="Times New Roman" w:hAnsi="Arial" w:cs="Arial"/>
-          <w:szCs w:val="24"/>
-        </w:rPr>
-      </w:pPr>
-    </w:p>
-    <w:p>
-      <w:pPr>
-        <w:spacing w:after="0" w:line="240" w:lineRule="auto"/>
-        <w:rPr>
-          <w:rFonts w:ascii="Arial" w:eastAsia="Times New Roman" w:hAnsi="Arial" w:cs="Arial"/>
-          <w:szCs w:val="24"/>
-        </w:rPr>
-      </w:pPr>
-      <w:r>
-        <w:rPr>
-          <w:rFonts w:ascii="Arial" w:eastAsia="Times New Roman" w:hAnsi="Arial" w:cs="Arial"/>
-          <w:color w:val="000000"/>
-          <w:szCs w:val="24"/>
-        </w:rPr>
-        <w:t>NCHS Health Insurance Info:</w:t>
-      </w:r>
-    </w:p>
-    <w:p>
-      <w:pPr>
-        <w:spacing w:after="0" w:line="240" w:lineRule="auto"/>
-        <w:rPr>
-          <w:rFonts w:ascii="Arial" w:eastAsia="Times New Roman" w:hAnsi="Arial" w:cs="Arial"/>
-          <w:szCs w:val="24"/>
-        </w:rPr>
-      </w:pPr>
-      <w:hyperlink r:id="rId13" w:history="1">
-        <w:r>
-          <w:rPr>
-            <w:rFonts w:ascii="Arial" w:eastAsia="Times New Roman" w:hAnsi="Arial" w:cs="Arial"/>
-            <w:color w:val="1155CC"/>
-            <w:szCs w:val="24"/>
-            <w:u w:val="single"/>
-          </w:rPr>
-          <w:t>https://www.cdc.gov/nchs/nhis/health_insurance/hi_statistics.htm</w:t>
-        </w:r>
-      </w:hyperlink>
-    </w:p>
-    <w:p>
-      <w:pPr>
-        <w:spacing w:after="0" w:line="240" w:lineRule="auto"/>
-        <w:rPr>
-          <w:rFonts w:ascii="Arial" w:eastAsia="Times New Roman" w:hAnsi="Arial" w:cs="Arial"/>
-          <w:szCs w:val="24"/>
-        </w:rPr>
-      </w:pPr>
-      <w:hyperlink r:id="rId14" w:history="1">
-        <w:r>
-          <w:rPr>
-            <w:rFonts w:ascii="Arial" w:eastAsia="Times New Roman" w:hAnsi="Arial" w:cs="Arial"/>
-            <w:color w:val="1155CC"/>
-            <w:szCs w:val="24"/>
-            <w:u w:val="single"/>
-          </w:rPr>
-          <w:t>https://www.cdc.gov/nchs/fastats/health-insurance.htm</w:t>
-        </w:r>
-      </w:hyperlink>
-    </w:p>
-    <w:p>
-      <w:pPr>
-        <w:spacing w:after="0" w:line="240" w:lineRule="auto"/>
-        <w:rPr>
-          <w:rFonts w:ascii="Arial" w:eastAsia="Times New Roman" w:hAnsi="Arial" w:cs="Arial"/>
-          <w:szCs w:val="24"/>
-        </w:rPr>
-      </w:pPr>
-      <w:hyperlink r:id="rId15" w:history="1">
-        <w:r>
-          <w:rPr>
-            <w:rFonts w:ascii="Arial" w:eastAsia="Times New Roman" w:hAnsi="Arial" w:cs="Arial"/>
-            <w:color w:val="1155CC"/>
-            <w:szCs w:val="24"/>
-            <w:u w:val="single"/>
-          </w:rPr>
-          <w:t>https://www.cdc.gov/nchs/data_access/ftp_data.htm</w:t>
-        </w:r>
-      </w:hyperlink>
-    </w:p>
+    <w:p/>
+    <w:p/>
+    <w:p/>
+    <w:p/>
+    <w:p/>
     <w:p/>
     <w:sectPr>
-      <w:headerReference w:type="default" r:id="rId16"/>
+      <w:headerReference w:type="default" r:id="rId7"/>
       <w:pgSz w:w="12240" w:h="15840"/>
       <w:pgMar w:top="1440" w:right="1440" w:bottom="1440" w:left="1440" w:header="720" w:footer="720" w:gutter="0"/>
       <w:cols w:space="720"/>
@@ -1052,7 +339,31 @@
         <w:rFonts w:ascii="Arial" w:hAnsi="Arial" w:cs="Arial"/>
       </w:rPr>
       <w:tab/>
-      <w:t>06/30/2021</w:t>
+      <w:t>0</w:t>
+    </w:r>
+    <w:r>
+      <w:rPr>
+        <w:rFonts w:ascii="Arial" w:hAnsi="Arial" w:cs="Arial"/>
+      </w:rPr>
+      <w:t>7</w:t>
+    </w:r>
+    <w:r>
+      <w:rPr>
+        <w:rFonts w:ascii="Arial" w:hAnsi="Arial" w:cs="Arial"/>
+      </w:rPr>
+      <w:t>/</w:t>
+    </w:r>
+    <w:r>
+      <w:rPr>
+        <w:rFonts w:ascii="Arial" w:hAnsi="Arial" w:cs="Arial"/>
+      </w:rPr>
+      <w:t>02</w:t>
+    </w:r>
+    <w:r>
+      <w:rPr>
+        <w:rFonts w:ascii="Arial" w:hAnsi="Arial" w:cs="Arial"/>
+      </w:rPr>
+      <w:t>/2021</w:t>
     </w:r>
   </w:p>
 </w:hdr>
@@ -1473,6 +784,155 @@
     </w:lvl>
   </w:abstractNum>
   <w:abstractNum w:abstractNumId="3" w15:restartNumberingAfterBreak="0">
+    <w:nsid w:val="2C0274D2"/>
+    <w:multiLevelType w:val="multilevel"/>
+    <w:tmpl w:val="EA4E3A14"/>
+    <w:lvl w:ilvl="0">
+      <w:start w:val="1"/>
+      <w:numFmt w:val="bullet"/>
+      <w:lvlText w:val=""/>
+      <w:lvlJc w:val="left"/>
+      <w:pPr>
+        <w:tabs>
+          <w:tab w:val="num" w:pos="720"/>
+        </w:tabs>
+        <w:ind w:left="720" w:hanging="360"/>
+      </w:pPr>
+      <w:rPr>
+        <w:rFonts w:ascii="Symbol" w:hAnsi="Symbol" w:hint="default"/>
+        <w:sz w:val="20"/>
+      </w:rPr>
+    </w:lvl>
+    <w:lvl w:ilvl="1" w:tentative="1">
+      <w:start w:val="1"/>
+      <w:numFmt w:val="bullet"/>
+      <w:lvlText w:val="o"/>
+      <w:lvlJc w:val="left"/>
+      <w:pPr>
+        <w:tabs>
+          <w:tab w:val="num" w:pos="1440"/>
+        </w:tabs>
+        <w:ind w:left="1440" w:hanging="360"/>
+      </w:pPr>
+      <w:rPr>
+        <w:rFonts w:ascii="Courier New" w:hAnsi="Courier New" w:hint="default"/>
+        <w:sz w:val="20"/>
+      </w:rPr>
+    </w:lvl>
+    <w:lvl w:ilvl="2" w:tentative="1">
+      <w:start w:val="1"/>
+      <w:numFmt w:val="bullet"/>
+      <w:lvlText w:val=""/>
+      <w:lvlJc w:val="left"/>
+      <w:pPr>
+        <w:tabs>
+          <w:tab w:val="num" w:pos="2160"/>
+        </w:tabs>
+        <w:ind w:left="2160" w:hanging="360"/>
+      </w:pPr>
+      <w:rPr>
+        <w:rFonts w:ascii="Wingdings" w:hAnsi="Wingdings" w:hint="default"/>
+        <w:sz w:val="20"/>
+      </w:rPr>
+    </w:lvl>
+    <w:lvl w:ilvl="3" w:tentative="1">
+      <w:start w:val="1"/>
+      <w:numFmt w:val="bullet"/>
+      <w:lvlText w:val=""/>
+      <w:lvlJc w:val="left"/>
+      <w:pPr>
+        <w:tabs>
+          <w:tab w:val="num" w:pos="2880"/>
+        </w:tabs>
+        <w:ind w:left="2880" w:hanging="360"/>
+      </w:pPr>
+      <w:rPr>
+        <w:rFonts w:ascii="Wingdings" w:hAnsi="Wingdings" w:hint="default"/>
+        <w:sz w:val="20"/>
+      </w:rPr>
+    </w:lvl>
+    <w:lvl w:ilvl="4" w:tentative="1">
+      <w:start w:val="1"/>
+      <w:numFmt w:val="bullet"/>
+      <w:lvlText w:val=""/>
+      <w:lvlJc w:val="left"/>
+      <w:pPr>
+        <w:tabs>
+          <w:tab w:val="num" w:pos="3600"/>
+        </w:tabs>
+        <w:ind w:left="3600" w:hanging="360"/>
+      </w:pPr>
+      <w:rPr>
+        <w:rFonts w:ascii="Wingdings" w:hAnsi="Wingdings" w:hint="default"/>
+        <w:sz w:val="20"/>
+      </w:rPr>
+    </w:lvl>
+    <w:lvl w:ilvl="5" w:tentative="1">
+      <w:start w:val="1"/>
+      <w:numFmt w:val="bullet"/>
+      <w:lvlText w:val=""/>
+      <w:lvlJc w:val="left"/>
+      <w:pPr>
+        <w:tabs>
+          <w:tab w:val="num" w:pos="4320"/>
+        </w:tabs>
+        <w:ind w:left="4320" w:hanging="360"/>
+      </w:pPr>
+      <w:rPr>
+        <w:rFonts w:ascii="Wingdings" w:hAnsi="Wingdings" w:hint="default"/>
+        <w:sz w:val="20"/>
+      </w:rPr>
+    </w:lvl>
+    <w:lvl w:ilvl="6" w:tentative="1">
+      <w:start w:val="1"/>
+      <w:numFmt w:val="bullet"/>
+      <w:lvlText w:val=""/>
+      <w:lvlJc w:val="left"/>
+      <w:pPr>
+        <w:tabs>
+          <w:tab w:val="num" w:pos="5040"/>
+        </w:tabs>
+        <w:ind w:left="5040" w:hanging="360"/>
+      </w:pPr>
+      <w:rPr>
+        <w:rFonts w:ascii="Wingdings" w:hAnsi="Wingdings" w:hint="default"/>
+        <w:sz w:val="20"/>
+      </w:rPr>
+    </w:lvl>
+    <w:lvl w:ilvl="7" w:tentative="1">
+      <w:start w:val="1"/>
+      <w:numFmt w:val="bullet"/>
+      <w:lvlText w:val=""/>
+      <w:lvlJc w:val="left"/>
+      <w:pPr>
+        <w:tabs>
+          <w:tab w:val="num" w:pos="5760"/>
+        </w:tabs>
+        <w:ind w:left="5760" w:hanging="360"/>
+      </w:pPr>
+      <w:rPr>
+        <w:rFonts w:ascii="Wingdings" w:hAnsi="Wingdings" w:hint="default"/>
+        <w:sz w:val="20"/>
+      </w:rPr>
+    </w:lvl>
+    <w:lvl w:ilvl="8" w:tentative="1">
+      <w:start w:val="1"/>
+      <w:numFmt w:val="bullet"/>
+      <w:lvlText w:val=""/>
+      <w:lvlJc w:val="left"/>
+      <w:pPr>
+        <w:tabs>
+          <w:tab w:val="num" w:pos="6480"/>
+        </w:tabs>
+        <w:ind w:left="6480" w:hanging="360"/>
+      </w:pPr>
+      <w:rPr>
+        <w:rFonts w:ascii="Wingdings" w:hAnsi="Wingdings" w:hint="default"/>
+        <w:sz w:val="20"/>
+      </w:rPr>
+    </w:lvl>
+  </w:abstractNum>
+  <w:abstractNum w:abstractNumId="4" w15:restartNumberingAfterBreak="0">
     <w:nsid w:val="3B4D2AC0"/>
     <w:multiLevelType w:val="multilevel"/>
     <w:tmpl w:val="A2063EA0"/>
@@ -1621,7 +1081,156 @@
       </w:rPr>
     </w:lvl>
   </w:abstractNum>
-  <w:abstractNum w:abstractNumId="4" w15:restartNumberingAfterBreak="0">
+  <w:abstractNum w:abstractNumId="5" w15:restartNumberingAfterBreak="0">
+    <w:nsid w:val="4A1831EC"/>
+    <w:multiLevelType w:val="multilevel"/>
+    <w:tmpl w:val="BC3A77D4"/>
+    <w:lvl w:ilvl="0">
+      <w:start w:val="1"/>
+      <w:numFmt w:val="bullet"/>
+      <w:lvlText w:val=""/>
+      <w:lvlJc w:val="left"/>
+      <w:pPr>
+        <w:tabs>
+          <w:tab w:val="num" w:pos="720"/>
+        </w:tabs>
+        <w:ind w:left="720" w:hanging="360"/>
+      </w:pPr>
+      <w:rPr>
+        <w:rFonts w:ascii="Symbol" w:hAnsi="Symbol" w:hint="default"/>
+        <w:sz w:val="20"/>
+      </w:rPr>
+    </w:lvl>
+    <w:lvl w:ilvl="1" w:tentative="1">
+      <w:start w:val="1"/>
+      <w:numFmt w:val="bullet"/>
+      <w:lvlText w:val="o"/>
+      <w:lvlJc w:val="left"/>
+      <w:pPr>
+        <w:tabs>
+          <w:tab w:val="num" w:pos="1440"/>
+        </w:tabs>
+        <w:ind w:left="1440" w:hanging="360"/>
+      </w:pPr>
+      <w:rPr>
+        <w:rFonts w:ascii="Courier New" w:hAnsi="Courier New" w:hint="default"/>
+        <w:sz w:val="20"/>
+      </w:rPr>
+    </w:lvl>
+    <w:lvl w:ilvl="2" w:tentative="1">
+      <w:start w:val="1"/>
+      <w:numFmt w:val="bullet"/>
+      <w:lvlText w:val=""/>
+      <w:lvlJc w:val="left"/>
+      <w:pPr>
+        <w:tabs>
+          <w:tab w:val="num" w:pos="2160"/>
+        </w:tabs>
+        <w:ind w:left="2160" w:hanging="360"/>
+      </w:pPr>
+      <w:rPr>
+        <w:rFonts w:ascii="Wingdings" w:hAnsi="Wingdings" w:hint="default"/>
+        <w:sz w:val="20"/>
+      </w:rPr>
+    </w:lvl>
+    <w:lvl w:ilvl="3" w:tentative="1">
+      <w:start w:val="1"/>
+      <w:numFmt w:val="bullet"/>
+      <w:lvlText w:val=""/>
+      <w:lvlJc w:val="left"/>
+      <w:pPr>
+        <w:tabs>
+          <w:tab w:val="num" w:pos="2880"/>
+        </w:tabs>
+        <w:ind w:left="2880" w:hanging="360"/>
+      </w:pPr>
+      <w:rPr>
+        <w:rFonts w:ascii="Wingdings" w:hAnsi="Wingdings" w:hint="default"/>
+        <w:sz w:val="20"/>
+      </w:rPr>
+    </w:lvl>
+    <w:lvl w:ilvl="4" w:tentative="1">
+      <w:start w:val="1"/>
+      <w:numFmt w:val="bullet"/>
+      <w:lvlText w:val=""/>
+      <w:lvlJc w:val="left"/>
+      <w:pPr>
+        <w:tabs>
+          <w:tab w:val="num" w:pos="3600"/>
+        </w:tabs>
+        <w:ind w:left="3600" w:hanging="360"/>
+      </w:pPr>
+      <w:rPr>
+        <w:rFonts w:ascii="Wingdings" w:hAnsi="Wingdings" w:hint="default"/>
+        <w:sz w:val="20"/>
+      </w:rPr>
+    </w:lvl>
+    <w:lvl w:ilvl="5" w:tentative="1">
+      <w:start w:val="1"/>
+      <w:numFmt w:val="bullet"/>
+      <w:lvlText w:val=""/>
+      <w:lvlJc w:val="left"/>
+      <w:pPr>
+        <w:tabs>
+          <w:tab w:val="num" w:pos="4320"/>
+        </w:tabs>
+        <w:ind w:left="4320" w:hanging="360"/>
+      </w:pPr>
+      <w:rPr>
+        <w:rFonts w:ascii="Wingdings" w:hAnsi="Wingdings" w:hint="default"/>
+        <w:sz w:val="20"/>
+      </w:rPr>
+    </w:lvl>
+    <w:lvl w:ilvl="6" w:tentative="1">
+      <w:start w:val="1"/>
+      <w:numFmt w:val="bullet"/>
+      <w:lvlText w:val=""/>
+      <w:lvlJc w:val="left"/>
+      <w:pPr>
+        <w:tabs>
+          <w:tab w:val="num" w:pos="5040"/>
+        </w:tabs>
+        <w:ind w:left="5040" w:hanging="360"/>
+      </w:pPr>
+      <w:rPr>
+        <w:rFonts w:ascii="Wingdings" w:hAnsi="Wingdings" w:hint="default"/>
+        <w:sz w:val="20"/>
+      </w:rPr>
+    </w:lvl>
+    <w:lvl w:ilvl="7" w:tentative="1">
+      <w:start w:val="1"/>
+      <w:numFmt w:val="bullet"/>
+      <w:lvlText w:val=""/>
+      <w:lvlJc w:val="left"/>
+      <w:pPr>
+        <w:tabs>
+          <w:tab w:val="num" w:pos="5760"/>
+        </w:tabs>
+        <w:ind w:left="5760" w:hanging="360"/>
+      </w:pPr>
+      <w:rPr>
+        <w:rFonts w:ascii="Wingdings" w:hAnsi="Wingdings" w:hint="default"/>
+        <w:sz w:val="20"/>
+      </w:rPr>
+    </w:lvl>
+    <w:lvl w:ilvl="8" w:tentative="1">
+      <w:start w:val="1"/>
+      <w:numFmt w:val="bullet"/>
+      <w:lvlText w:val=""/>
+      <w:lvlJc w:val="left"/>
+      <w:pPr>
+        <w:tabs>
+          <w:tab w:val="num" w:pos="6480"/>
+        </w:tabs>
+        <w:ind w:left="6480" w:hanging="360"/>
+      </w:pPr>
+      <w:rPr>
+        <w:rFonts w:ascii="Wingdings" w:hAnsi="Wingdings" w:hint="default"/>
+        <w:sz w:val="20"/>
+      </w:rPr>
+    </w:lvl>
+  </w:abstractNum>
+  <w:abstractNum w:abstractNumId="6" w15:restartNumberingAfterBreak="0">
     <w:nsid w:val="559C1A2E"/>
     <w:multiLevelType w:val="hybridMultilevel"/>
     <w:tmpl w:val="15E0814A"/>
@@ -1734,7 +1343,7 @@
       </w:rPr>
     </w:lvl>
   </w:abstractNum>
-  <w:abstractNum w:abstractNumId="5" w15:restartNumberingAfterBreak="0">
+  <w:abstractNum w:abstractNumId="7" w15:restartNumberingAfterBreak="0">
     <w:nsid w:val="69B806B9"/>
     <w:multiLevelType w:val="multilevel"/>
     <w:tmpl w:val="2CA058B2"/>
@@ -1883,7 +1492,7 @@
       </w:rPr>
     </w:lvl>
   </w:abstractNum>
-  <w:abstractNum w:abstractNumId="6" w15:restartNumberingAfterBreak="0">
+  <w:abstractNum w:abstractNumId="8" w15:restartNumberingAfterBreak="0">
     <w:nsid w:val="6E0F0D69"/>
     <w:multiLevelType w:val="multilevel"/>
     <w:tmpl w:val="66EE4184"/>
@@ -2033,25 +1642,31 @@
     </w:lvl>
   </w:abstractNum>
   <w:num w:numId="1">
-    <w:abstractNumId w:val="4"/>
+    <w:abstractNumId w:val="6"/>
   </w:num>
   <w:num w:numId="2">
     <w:abstractNumId w:val="2"/>
   </w:num>
   <w:num w:numId="3">
-    <w:abstractNumId w:val="6"/>
+    <w:abstractNumId w:val="8"/>
   </w:num>
   <w:num w:numId="4">
-    <w:abstractNumId w:val="5"/>
+    <w:abstractNumId w:val="7"/>
   </w:num>
   <w:num w:numId="5">
     <w:abstractNumId w:val="0"/>
   </w:num>
   <w:num w:numId="6">
-    <w:abstractNumId w:val="3"/>
+    <w:abstractNumId w:val="4"/>
   </w:num>
   <w:num w:numId="7">
     <w:abstractNumId w:val="1"/>
+  </w:num>
+  <w:num w:numId="8">
+    <w:abstractNumId w:val="3"/>
+  </w:num>
+  <w:num w:numId="9">
+    <w:abstractNumId w:val="5"/>
   </w:num>
 </w:numbering>
 </file>

</xml_diff>

<commit_message>
Updated questions to fix a few typos -Abby
</commit_message>
<xml_diff>
--- a/Questions.docx
+++ b/Questions.docx
@@ -1,6 +1,6 @@
 
 <file path=word/document.xml><?xml version="1.0" encoding="utf-8"?>
-<w:document xmlns:wpc="http://schemas.microsoft.com/office/word/2010/wordprocessingCanvas" xmlns:cx="http://schemas.microsoft.com/office/drawing/2014/chartex" xmlns:cx1="http://schemas.microsoft.com/office/drawing/2015/9/8/chartex" xmlns:cx2="http://schemas.microsoft.com/office/drawing/2015/10/21/chartex" xmlns:cx3="http://schemas.microsoft.com/office/drawing/2016/5/9/chartex" xmlns:cx4="http://schemas.microsoft.com/office/drawing/2016/5/10/chartex" xmlns:cx5="http://schemas.microsoft.com/office/drawing/2016/5/11/chartex" xmlns:cx6="http://schemas.microsoft.com/office/drawing/2016/5/12/chartex" xmlns:cx7="http://schemas.microsoft.com/office/drawing/2016/5/13/chartex" xmlns:cx8="http://schemas.microsoft.com/office/drawing/2016/5/14/chartex" xmlns:mc="http://schemas.openxmlformats.org/markup-compatibility/2006" xmlns:aink="http://schemas.microsoft.com/office/drawing/2016/ink" xmlns:am3d="http://schemas.microsoft.com/office/drawing/2017/model3d" xmlns:o="urn:schemas-microsoft-com:office:office" xmlns:r="http://schemas.openxmlformats.org/officeDocument/2006/relationships" xmlns:m="http://schemas.openxmlformats.org/officeDocument/2006/math" xmlns:v="urn:schemas-microsoft-com:vml" xmlns:wp14="http://schemas.microsoft.com/office/word/2010/wordprocessingDrawing" xmlns:wp="http://schemas.openxmlformats.org/drawingml/2006/wordprocessingDrawing" xmlns:w10="urn:schemas-microsoft-com:office:word" xmlns:w="http://schemas.openxmlformats.org/wordprocessingml/2006/main" xmlns:w14="http://schemas.microsoft.com/office/word/2010/wordml" xmlns:w15="http://schemas.microsoft.com/office/word/2012/wordml" xmlns:w16cex="http://schemas.microsoft.com/office/word/2018/wordml/cex" xmlns:w16cid="http://schemas.microsoft.com/office/word/2016/wordml/cid" xmlns:w16="http://schemas.microsoft.com/office/word/2018/wordml" xmlns:w16sdtdh="http://schemas.microsoft.com/office/word/2020/wordml/sdtdatahash" xmlns:w16se="http://schemas.microsoft.com/office/word/2015/wordml/symex" xmlns:wpg="http://schemas.microsoft.com/office/word/2010/wordprocessingGroup" xmlns:wpi="http://schemas.microsoft.com/office/word/2010/wordprocessingInk" xmlns:wne="http://schemas.microsoft.com/office/word/2006/wordml" xmlns:wps="http://schemas.microsoft.com/office/word/2010/wordprocessingShape" mc:Ignorable="w14 w15 w16se w16cid w16 w16cex w16sdtdh wp14">
+<w:document xmlns:wpc="http://schemas.microsoft.com/office/word/2010/wordprocessingCanvas" xmlns:cx="http://schemas.microsoft.com/office/drawing/2014/chartex" xmlns:cx1="http://schemas.microsoft.com/office/drawing/2015/9/8/chartex" xmlns:cx2="http://schemas.microsoft.com/office/drawing/2015/10/21/chartex" xmlns:cx3="http://schemas.microsoft.com/office/drawing/2016/5/9/chartex" xmlns:cx4="http://schemas.microsoft.com/office/drawing/2016/5/10/chartex" xmlns:cx5="http://schemas.microsoft.com/office/drawing/2016/5/11/chartex" xmlns:cx6="http://schemas.microsoft.com/office/drawing/2016/5/12/chartex" xmlns:cx7="http://schemas.microsoft.com/office/drawing/2016/5/13/chartex" xmlns:cx8="http://schemas.microsoft.com/office/drawing/2016/5/14/chartex" xmlns:mc="http://schemas.openxmlformats.org/markup-compatibility/2006" xmlns:aink="http://schemas.microsoft.com/office/drawing/2016/ink" xmlns:am3d="http://schemas.microsoft.com/office/drawing/2017/model3d" xmlns:o="urn:schemas-microsoft-com:office:office" xmlns:r="http://schemas.openxmlformats.org/officeDocument/2006/relationships" xmlns:m="http://schemas.openxmlformats.org/officeDocument/2006/math" xmlns:v="urn:schemas-microsoft-com:vml" xmlns:wp14="http://schemas.microsoft.com/office/word/2010/wordprocessingDrawing" xmlns:wp="http://schemas.openxmlformats.org/drawingml/2006/wordprocessingDrawing" xmlns:w10="urn:schemas-microsoft-com:office:word" xmlns:w="http://schemas.openxmlformats.org/wordprocessingml/2006/main" xmlns:w14="http://schemas.microsoft.com/office/word/2010/wordml" xmlns:w15="http://schemas.microsoft.com/office/word/2012/wordml" xmlns:w16cex="http://schemas.microsoft.com/office/word/2018/wordml/cex" xmlns:w16cid="http://schemas.microsoft.com/office/word/2016/wordml/cid" xmlns:w16="http://schemas.microsoft.com/office/word/2018/wordml" xmlns:w16se="http://schemas.microsoft.com/office/word/2015/wordml/symex" xmlns:wpg="http://schemas.microsoft.com/office/word/2010/wordprocessingGroup" xmlns:wpi="http://schemas.microsoft.com/office/word/2010/wordprocessingInk" xmlns:wne="http://schemas.microsoft.com/office/word/2006/wordml" xmlns:wps="http://schemas.microsoft.com/office/word/2010/wordprocessingShape" mc:Ignorable="w14 w15 w16se w16cid w16 w16cex wp14">
   <w:body>
     <w:p>
       <w:pPr>
@@ -42,12 +42,6 @@
     </w:p>
     <w:p>
       <w:pPr>
-        <w:numPr>
-          <w:ilvl w:val="0"/>
-          <w:numId w:val="8"/>
-        </w:numPr>
-        <w:spacing w:after="0" w:line="240" w:lineRule="auto"/>
-        <w:textAlignment w:val="baseline"/>
         <w:rPr>
           <w:rFonts w:ascii="Arial" w:eastAsia="Times New Roman" w:hAnsi="Arial" w:cs="Arial"/>
           <w:color w:val="000000"/>
@@ -60,14 +54,11 @@
           <w:color w:val="000000"/>
           <w:sz w:val="22"/>
         </w:rPr>
-        <w:t>Which states have the highest/lowest insurance premiums?</w:t>
+        <w:t>• Which states have the highest/lowest insurance premiums?</w:t>
       </w:r>
     </w:p>
     <w:p>
       <w:pPr>
-        <w:spacing w:after="0" w:line="240" w:lineRule="auto"/>
-        <w:ind w:left="720"/>
-        <w:textAlignment w:val="baseline"/>
         <w:rPr>
           <w:rFonts w:ascii="Arial" w:eastAsia="Times New Roman" w:hAnsi="Arial" w:cs="Arial"/>
           <w:color w:val="000000"/>
@@ -77,12 +68,6 @@
     </w:p>
     <w:p>
       <w:pPr>
-        <w:numPr>
-          <w:ilvl w:val="0"/>
-          <w:numId w:val="8"/>
-        </w:numPr>
-        <w:spacing w:after="0" w:line="240" w:lineRule="auto"/>
-        <w:textAlignment w:val="baseline"/>
         <w:rPr>
           <w:rFonts w:ascii="Arial" w:eastAsia="Times New Roman" w:hAnsi="Arial" w:cs="Arial"/>
           <w:color w:val="000000"/>
@@ -95,33 +80,20 @@
           <w:color w:val="000000"/>
           <w:sz w:val="22"/>
         </w:rPr>
-        <w:t>What are the traits of these states? What is the average income? What is the population? What are the demographics of people in these states? Do these relate at all to insurance premiums? </w:t>
+        <w:t xml:space="preserve">• What are the traits of these states? What is the average income? What is the population? What are the demographics of people in these states? Do these relate at all to insurance premiums? </w:t>
       </w:r>
     </w:p>
     <w:p>
       <w:pPr>
-        <w:spacing w:after="0" w:line="240" w:lineRule="auto"/>
         <w:rPr>
-          <w:rFonts w:eastAsia="Times New Roman" w:cs="Times New Roman"/>
-          <w:szCs w:val="24"/>
+          <w:rFonts w:ascii="Arial" w:eastAsia="Times New Roman" w:hAnsi="Arial" w:cs="Arial"/>
+          <w:color w:val="000000"/>
+          <w:sz w:val="22"/>
         </w:rPr>
       </w:pPr>
-      <w:r>
-        <w:rPr>
-          <w:rFonts w:eastAsia="Times New Roman" w:cs="Times New Roman"/>
-          <w:szCs w:val="24"/>
-        </w:rPr>
-        <w:br/>
-      </w:r>
     </w:p>
     <w:p>
       <w:pPr>
-        <w:numPr>
-          <w:ilvl w:val="0"/>
-          <w:numId w:val="9"/>
-        </w:numPr>
-        <w:spacing w:after="0" w:line="240" w:lineRule="auto"/>
-        <w:textAlignment w:val="baseline"/>
         <w:rPr>
           <w:rFonts w:ascii="Arial" w:eastAsia="Times New Roman" w:hAnsi="Arial" w:cs="Arial"/>
           <w:color w:val="000000"/>
@@ -134,14 +106,11 @@
           <w:color w:val="000000"/>
           <w:sz w:val="22"/>
         </w:rPr>
-        <w:t>Type of Vehicles? Causes of Crashes weather? Types of crashes</w:t>
+        <w:t>• Which states experience the most car crashes?</w:t>
       </w:r>
     </w:p>
     <w:p>
       <w:pPr>
-        <w:spacing w:after="0" w:line="240" w:lineRule="auto"/>
-        <w:ind w:left="720"/>
-        <w:textAlignment w:val="baseline"/>
         <w:rPr>
           <w:rFonts w:ascii="Arial" w:eastAsia="Times New Roman" w:hAnsi="Arial" w:cs="Arial"/>
           <w:color w:val="000000"/>
@@ -151,12 +120,6 @@
     </w:p>
     <w:p>
       <w:pPr>
-        <w:numPr>
-          <w:ilvl w:val="0"/>
-          <w:numId w:val="9"/>
-        </w:numPr>
-        <w:spacing w:after="0" w:line="240" w:lineRule="auto"/>
-        <w:textAlignment w:val="baseline"/>
         <w:rPr>
           <w:rFonts w:ascii="Arial" w:eastAsia="Times New Roman" w:hAnsi="Arial" w:cs="Arial"/>
           <w:color w:val="000000"/>
@@ -169,7 +132,7 @@
           <w:color w:val="000000"/>
           <w:sz w:val="22"/>
         </w:rPr>
-        <w:t xml:space="preserve">Major Causes for </w:t>
+        <w:t xml:space="preserve">• What factors affect crash </w:t>
       </w:r>
       <w:r>
         <w:rPr>
@@ -177,7 +140,7 @@
           <w:color w:val="000000"/>
           <w:sz w:val="22"/>
         </w:rPr>
-        <w:t>Crashes? What</w:t>
+        <w:t>occurrence</w:t>
       </w:r>
       <w:r>
         <w:rPr>
@@ -185,14 +148,11 @@
           <w:color w:val="000000"/>
           <w:sz w:val="22"/>
         </w:rPr>
-        <w:t xml:space="preserve"> factors affect the cost of a claim? Which are the most influential? Can we accurately predict the price of a car insurance claim?</w:t>
+        <w:t xml:space="preserve"> and severity? What are the major causes for crashes? Type of Vehicles? Weather? Area?</w:t>
       </w:r>
     </w:p>
     <w:p>
       <w:pPr>
-        <w:spacing w:after="0" w:line="240" w:lineRule="auto"/>
-        <w:ind w:left="720"/>
-        <w:textAlignment w:val="baseline"/>
         <w:rPr>
           <w:rFonts w:ascii="Arial" w:eastAsia="Times New Roman" w:hAnsi="Arial" w:cs="Arial"/>
           <w:color w:val="000000"/>
@@ -202,12 +162,6 @@
     </w:p>
     <w:p>
       <w:pPr>
-        <w:numPr>
-          <w:ilvl w:val="0"/>
-          <w:numId w:val="9"/>
-        </w:numPr>
-        <w:spacing w:after="0" w:line="240" w:lineRule="auto"/>
-        <w:textAlignment w:val="baseline"/>
         <w:rPr>
           <w:rFonts w:ascii="Arial" w:eastAsia="Times New Roman" w:hAnsi="Arial" w:cs="Arial"/>
           <w:color w:val="000000"/>
@@ -220,10 +174,28 @@
           <w:color w:val="000000"/>
           <w:sz w:val="22"/>
         </w:rPr>
-        <w:t>What factors are common among rejected claims? Can we accurately predict whether a claim will be rejected?</w:t>
+        <w:t>• What factors affect the cost of a claim? Which are the most influential? Can we accurately predict the price of a car insurance claim?</w:t>
       </w:r>
     </w:p>
-    <w:p/>
+    <w:p>
+      <w:pPr>
+        <w:rPr>
+          <w:rFonts w:ascii="Arial" w:eastAsia="Times New Roman" w:hAnsi="Arial" w:cs="Arial"/>
+          <w:color w:val="000000"/>
+          <w:sz w:val="22"/>
+        </w:rPr>
+      </w:pPr>
+    </w:p>
+    <w:p>
+      <w:r>
+        <w:rPr>
+          <w:rFonts w:ascii="Arial" w:eastAsia="Times New Roman" w:hAnsi="Arial" w:cs="Arial"/>
+          <w:color w:val="000000"/>
+          <w:sz w:val="22"/>
+        </w:rPr>
+        <w:t>• What factors are common among rejected claims? Can we accurately predict whether a claim will be rejected?</w:t>
+      </w:r>
+    </w:p>
     <w:p/>
     <w:p/>
     <w:p/>
@@ -252,7 +224,7 @@
 </file>
 
 <file path=word/endnotes.xml><?xml version="1.0" encoding="utf-8"?>
-<w:endnotes xmlns:wpc="http://schemas.microsoft.com/office/word/2010/wordprocessingCanvas" xmlns:cx="http://schemas.microsoft.com/office/drawing/2014/chartex" xmlns:cx1="http://schemas.microsoft.com/office/drawing/2015/9/8/chartex" xmlns:cx2="http://schemas.microsoft.com/office/drawing/2015/10/21/chartex" xmlns:cx3="http://schemas.microsoft.com/office/drawing/2016/5/9/chartex" xmlns:cx4="http://schemas.microsoft.com/office/drawing/2016/5/10/chartex" xmlns:cx5="http://schemas.microsoft.com/office/drawing/2016/5/11/chartex" xmlns:cx6="http://schemas.microsoft.com/office/drawing/2016/5/12/chartex" xmlns:cx7="http://schemas.microsoft.com/office/drawing/2016/5/13/chartex" xmlns:cx8="http://schemas.microsoft.com/office/drawing/2016/5/14/chartex" xmlns:mc="http://schemas.openxmlformats.org/markup-compatibility/2006" xmlns:aink="http://schemas.microsoft.com/office/drawing/2016/ink" xmlns:am3d="http://schemas.microsoft.com/office/drawing/2017/model3d" xmlns:o="urn:schemas-microsoft-com:office:office" xmlns:r="http://schemas.openxmlformats.org/officeDocument/2006/relationships" xmlns:m="http://schemas.openxmlformats.org/officeDocument/2006/math" xmlns:v="urn:schemas-microsoft-com:vml" xmlns:wp14="http://schemas.microsoft.com/office/word/2010/wordprocessingDrawing" xmlns:wp="http://schemas.openxmlformats.org/drawingml/2006/wordprocessingDrawing" xmlns:w10="urn:schemas-microsoft-com:office:word" xmlns:w="http://schemas.openxmlformats.org/wordprocessingml/2006/main" xmlns:w14="http://schemas.microsoft.com/office/word/2010/wordml" xmlns:w15="http://schemas.microsoft.com/office/word/2012/wordml" xmlns:w16cex="http://schemas.microsoft.com/office/word/2018/wordml/cex" xmlns:w16cid="http://schemas.microsoft.com/office/word/2016/wordml/cid" xmlns:w16="http://schemas.microsoft.com/office/word/2018/wordml" xmlns:w16sdtdh="http://schemas.microsoft.com/office/word/2020/wordml/sdtdatahash" xmlns:w16se="http://schemas.microsoft.com/office/word/2015/wordml/symex" xmlns:wpg="http://schemas.microsoft.com/office/word/2010/wordprocessingGroup" xmlns:wpi="http://schemas.microsoft.com/office/word/2010/wordprocessingInk" xmlns:wne="http://schemas.microsoft.com/office/word/2006/wordml" xmlns:wps="http://schemas.microsoft.com/office/word/2010/wordprocessingShape" mc:Ignorable="w14 w15 w16se w16cid w16 w16cex w16sdtdh wp14">
+<w:endnotes xmlns:wpc="http://schemas.microsoft.com/office/word/2010/wordprocessingCanvas" xmlns:cx="http://schemas.microsoft.com/office/drawing/2014/chartex" xmlns:cx1="http://schemas.microsoft.com/office/drawing/2015/9/8/chartex" xmlns:cx2="http://schemas.microsoft.com/office/drawing/2015/10/21/chartex" xmlns:cx3="http://schemas.microsoft.com/office/drawing/2016/5/9/chartex" xmlns:cx4="http://schemas.microsoft.com/office/drawing/2016/5/10/chartex" xmlns:cx5="http://schemas.microsoft.com/office/drawing/2016/5/11/chartex" xmlns:cx6="http://schemas.microsoft.com/office/drawing/2016/5/12/chartex" xmlns:cx7="http://schemas.microsoft.com/office/drawing/2016/5/13/chartex" xmlns:cx8="http://schemas.microsoft.com/office/drawing/2016/5/14/chartex" xmlns:mc="http://schemas.openxmlformats.org/markup-compatibility/2006" xmlns:aink="http://schemas.microsoft.com/office/drawing/2016/ink" xmlns:am3d="http://schemas.microsoft.com/office/drawing/2017/model3d" xmlns:o="urn:schemas-microsoft-com:office:office" xmlns:r="http://schemas.openxmlformats.org/officeDocument/2006/relationships" xmlns:m="http://schemas.openxmlformats.org/officeDocument/2006/math" xmlns:v="urn:schemas-microsoft-com:vml" xmlns:wp14="http://schemas.microsoft.com/office/word/2010/wordprocessingDrawing" xmlns:wp="http://schemas.openxmlformats.org/drawingml/2006/wordprocessingDrawing" xmlns:w10="urn:schemas-microsoft-com:office:word" xmlns:w="http://schemas.openxmlformats.org/wordprocessingml/2006/main" xmlns:w14="http://schemas.microsoft.com/office/word/2010/wordml" xmlns:w15="http://schemas.microsoft.com/office/word/2012/wordml" xmlns:w16cex="http://schemas.microsoft.com/office/word/2018/wordml/cex" xmlns:w16cid="http://schemas.microsoft.com/office/word/2016/wordml/cid" xmlns:w16="http://schemas.microsoft.com/office/word/2018/wordml" xmlns:w16se="http://schemas.microsoft.com/office/word/2015/wordml/symex" xmlns:wpg="http://schemas.microsoft.com/office/word/2010/wordprocessingGroup" xmlns:wpi="http://schemas.microsoft.com/office/word/2010/wordprocessingInk" xmlns:wne="http://schemas.microsoft.com/office/word/2006/wordml" xmlns:wps="http://schemas.microsoft.com/office/word/2010/wordprocessingShape" mc:Ignorable="w14 w15 w16se w16cid w16 w16cex wp14">
   <w:endnote w:type="separator" w:id="-1">
     <w:p>
       <w:pPr>
@@ -277,7 +249,7 @@
 </file>
 
 <file path=word/footnotes.xml><?xml version="1.0" encoding="utf-8"?>
-<w:footnotes xmlns:wpc="http://schemas.microsoft.com/office/word/2010/wordprocessingCanvas" xmlns:cx="http://schemas.microsoft.com/office/drawing/2014/chartex" xmlns:cx1="http://schemas.microsoft.com/office/drawing/2015/9/8/chartex" xmlns:cx2="http://schemas.microsoft.com/office/drawing/2015/10/21/chartex" xmlns:cx3="http://schemas.microsoft.com/office/drawing/2016/5/9/chartex" xmlns:cx4="http://schemas.microsoft.com/office/drawing/2016/5/10/chartex" xmlns:cx5="http://schemas.microsoft.com/office/drawing/2016/5/11/chartex" xmlns:cx6="http://schemas.microsoft.com/office/drawing/2016/5/12/chartex" xmlns:cx7="http://schemas.microsoft.com/office/drawing/2016/5/13/chartex" xmlns:cx8="http://schemas.microsoft.com/office/drawing/2016/5/14/chartex" xmlns:mc="http://schemas.openxmlformats.org/markup-compatibility/2006" xmlns:aink="http://schemas.microsoft.com/office/drawing/2016/ink" xmlns:am3d="http://schemas.microsoft.com/office/drawing/2017/model3d" xmlns:o="urn:schemas-microsoft-com:office:office" xmlns:r="http://schemas.openxmlformats.org/officeDocument/2006/relationships" xmlns:m="http://schemas.openxmlformats.org/officeDocument/2006/math" xmlns:v="urn:schemas-microsoft-com:vml" xmlns:wp14="http://schemas.microsoft.com/office/word/2010/wordprocessingDrawing" xmlns:wp="http://schemas.openxmlformats.org/drawingml/2006/wordprocessingDrawing" xmlns:w10="urn:schemas-microsoft-com:office:word" xmlns:w="http://schemas.openxmlformats.org/wordprocessingml/2006/main" xmlns:w14="http://schemas.microsoft.com/office/word/2010/wordml" xmlns:w15="http://schemas.microsoft.com/office/word/2012/wordml" xmlns:w16cex="http://schemas.microsoft.com/office/word/2018/wordml/cex" xmlns:w16cid="http://schemas.microsoft.com/office/word/2016/wordml/cid" xmlns:w16="http://schemas.microsoft.com/office/word/2018/wordml" xmlns:w16sdtdh="http://schemas.microsoft.com/office/word/2020/wordml/sdtdatahash" xmlns:w16se="http://schemas.microsoft.com/office/word/2015/wordml/symex" xmlns:wpg="http://schemas.microsoft.com/office/word/2010/wordprocessingGroup" xmlns:wpi="http://schemas.microsoft.com/office/word/2010/wordprocessingInk" xmlns:wne="http://schemas.microsoft.com/office/word/2006/wordml" xmlns:wps="http://schemas.microsoft.com/office/word/2010/wordprocessingShape" mc:Ignorable="w14 w15 w16se w16cid w16 w16cex w16sdtdh wp14">
+<w:footnotes xmlns:wpc="http://schemas.microsoft.com/office/word/2010/wordprocessingCanvas" xmlns:cx="http://schemas.microsoft.com/office/drawing/2014/chartex" xmlns:cx1="http://schemas.microsoft.com/office/drawing/2015/9/8/chartex" xmlns:cx2="http://schemas.microsoft.com/office/drawing/2015/10/21/chartex" xmlns:cx3="http://schemas.microsoft.com/office/drawing/2016/5/9/chartex" xmlns:cx4="http://schemas.microsoft.com/office/drawing/2016/5/10/chartex" xmlns:cx5="http://schemas.microsoft.com/office/drawing/2016/5/11/chartex" xmlns:cx6="http://schemas.microsoft.com/office/drawing/2016/5/12/chartex" xmlns:cx7="http://schemas.microsoft.com/office/drawing/2016/5/13/chartex" xmlns:cx8="http://schemas.microsoft.com/office/drawing/2016/5/14/chartex" xmlns:mc="http://schemas.openxmlformats.org/markup-compatibility/2006" xmlns:aink="http://schemas.microsoft.com/office/drawing/2016/ink" xmlns:am3d="http://schemas.microsoft.com/office/drawing/2017/model3d" xmlns:o="urn:schemas-microsoft-com:office:office" xmlns:r="http://schemas.openxmlformats.org/officeDocument/2006/relationships" xmlns:m="http://schemas.openxmlformats.org/officeDocument/2006/math" xmlns:v="urn:schemas-microsoft-com:vml" xmlns:wp14="http://schemas.microsoft.com/office/word/2010/wordprocessingDrawing" xmlns:wp="http://schemas.openxmlformats.org/drawingml/2006/wordprocessingDrawing" xmlns:w10="urn:schemas-microsoft-com:office:word" xmlns:w="http://schemas.openxmlformats.org/wordprocessingml/2006/main" xmlns:w14="http://schemas.microsoft.com/office/word/2010/wordml" xmlns:w15="http://schemas.microsoft.com/office/word/2012/wordml" xmlns:w16cex="http://schemas.microsoft.com/office/word/2018/wordml/cex" xmlns:w16cid="http://schemas.microsoft.com/office/word/2016/wordml/cid" xmlns:w16="http://schemas.microsoft.com/office/word/2018/wordml" xmlns:w16se="http://schemas.microsoft.com/office/word/2015/wordml/symex" xmlns:wpg="http://schemas.microsoft.com/office/word/2010/wordprocessingGroup" xmlns:wpi="http://schemas.microsoft.com/office/word/2010/wordprocessingInk" xmlns:wne="http://schemas.microsoft.com/office/word/2006/wordml" xmlns:wps="http://schemas.microsoft.com/office/word/2010/wordprocessingShape" mc:Ignorable="w14 w15 w16se w16cid w16 w16cex wp14">
   <w:footnote w:type="separator" w:id="-1">
     <w:p>
       <w:pPr>
@@ -302,7 +274,7 @@
 </file>
 
 <file path=word/header1.xml><?xml version="1.0" encoding="utf-8"?>
-<w:hdr xmlns:wpc="http://schemas.microsoft.com/office/word/2010/wordprocessingCanvas" xmlns:cx="http://schemas.microsoft.com/office/drawing/2014/chartex" xmlns:cx1="http://schemas.microsoft.com/office/drawing/2015/9/8/chartex" xmlns:cx2="http://schemas.microsoft.com/office/drawing/2015/10/21/chartex" xmlns:cx3="http://schemas.microsoft.com/office/drawing/2016/5/9/chartex" xmlns:cx4="http://schemas.microsoft.com/office/drawing/2016/5/10/chartex" xmlns:cx5="http://schemas.microsoft.com/office/drawing/2016/5/11/chartex" xmlns:cx6="http://schemas.microsoft.com/office/drawing/2016/5/12/chartex" xmlns:cx7="http://schemas.microsoft.com/office/drawing/2016/5/13/chartex" xmlns:cx8="http://schemas.microsoft.com/office/drawing/2016/5/14/chartex" xmlns:mc="http://schemas.openxmlformats.org/markup-compatibility/2006" xmlns:aink="http://schemas.microsoft.com/office/drawing/2016/ink" xmlns:am3d="http://schemas.microsoft.com/office/drawing/2017/model3d" xmlns:o="urn:schemas-microsoft-com:office:office" xmlns:r="http://schemas.openxmlformats.org/officeDocument/2006/relationships" xmlns:m="http://schemas.openxmlformats.org/officeDocument/2006/math" xmlns:v="urn:schemas-microsoft-com:vml" xmlns:wp14="http://schemas.microsoft.com/office/word/2010/wordprocessingDrawing" xmlns:wp="http://schemas.openxmlformats.org/drawingml/2006/wordprocessingDrawing" xmlns:w10="urn:schemas-microsoft-com:office:word" xmlns:w="http://schemas.openxmlformats.org/wordprocessingml/2006/main" xmlns:w14="http://schemas.microsoft.com/office/word/2010/wordml" xmlns:w15="http://schemas.microsoft.com/office/word/2012/wordml" xmlns:w16cex="http://schemas.microsoft.com/office/word/2018/wordml/cex" xmlns:w16cid="http://schemas.microsoft.com/office/word/2016/wordml/cid" xmlns:w16="http://schemas.microsoft.com/office/word/2018/wordml" xmlns:w16sdtdh="http://schemas.microsoft.com/office/word/2020/wordml/sdtdatahash" xmlns:w16se="http://schemas.microsoft.com/office/word/2015/wordml/symex" xmlns:wpg="http://schemas.microsoft.com/office/word/2010/wordprocessingGroup" xmlns:wpi="http://schemas.microsoft.com/office/word/2010/wordprocessingInk" xmlns:wne="http://schemas.microsoft.com/office/word/2006/wordml" xmlns:wps="http://schemas.microsoft.com/office/word/2010/wordprocessingShape" mc:Ignorable="w14 w15 w16se w16cid w16 w16cex w16sdtdh wp14">
+<w:hdr xmlns:wpc="http://schemas.microsoft.com/office/word/2010/wordprocessingCanvas" xmlns:cx="http://schemas.microsoft.com/office/drawing/2014/chartex" xmlns:cx1="http://schemas.microsoft.com/office/drawing/2015/9/8/chartex" xmlns:cx2="http://schemas.microsoft.com/office/drawing/2015/10/21/chartex" xmlns:cx3="http://schemas.microsoft.com/office/drawing/2016/5/9/chartex" xmlns:cx4="http://schemas.microsoft.com/office/drawing/2016/5/10/chartex" xmlns:cx5="http://schemas.microsoft.com/office/drawing/2016/5/11/chartex" xmlns:cx6="http://schemas.microsoft.com/office/drawing/2016/5/12/chartex" xmlns:cx7="http://schemas.microsoft.com/office/drawing/2016/5/13/chartex" xmlns:cx8="http://schemas.microsoft.com/office/drawing/2016/5/14/chartex" xmlns:mc="http://schemas.openxmlformats.org/markup-compatibility/2006" xmlns:aink="http://schemas.microsoft.com/office/drawing/2016/ink" xmlns:am3d="http://schemas.microsoft.com/office/drawing/2017/model3d" xmlns:o="urn:schemas-microsoft-com:office:office" xmlns:r="http://schemas.openxmlformats.org/officeDocument/2006/relationships" xmlns:m="http://schemas.openxmlformats.org/officeDocument/2006/math" xmlns:v="urn:schemas-microsoft-com:vml" xmlns:wp14="http://schemas.microsoft.com/office/word/2010/wordprocessingDrawing" xmlns:wp="http://schemas.openxmlformats.org/drawingml/2006/wordprocessingDrawing" xmlns:w10="urn:schemas-microsoft-com:office:word" xmlns:w="http://schemas.openxmlformats.org/wordprocessingml/2006/main" xmlns:w14="http://schemas.microsoft.com/office/word/2010/wordml" xmlns:w15="http://schemas.microsoft.com/office/word/2012/wordml" xmlns:w16cex="http://schemas.microsoft.com/office/word/2018/wordml/cex" xmlns:w16cid="http://schemas.microsoft.com/office/word/2016/wordml/cid" xmlns:w16="http://schemas.microsoft.com/office/word/2018/wordml" xmlns:w16se="http://schemas.microsoft.com/office/word/2015/wordml/symex" xmlns:wpg="http://schemas.microsoft.com/office/word/2010/wordprocessingGroup" xmlns:wpi="http://schemas.microsoft.com/office/word/2010/wordprocessingInk" xmlns:wne="http://schemas.microsoft.com/office/word/2006/wordml" xmlns:wps="http://schemas.microsoft.com/office/word/2010/wordprocessingShape" mc:Ignorable="w14 w15 w16se w16cid w16 w16cex wp14">
   <w:p>
     <w:pPr>
       <w:pStyle w:val="Header"/>
@@ -370,7 +342,7 @@
 </file>
 
 <file path=word/numbering.xml><?xml version="1.0" encoding="utf-8"?>
-<w:numbering xmlns:wpc="http://schemas.microsoft.com/office/word/2010/wordprocessingCanvas" xmlns:cx="http://schemas.microsoft.com/office/drawing/2014/chartex" xmlns:cx1="http://schemas.microsoft.com/office/drawing/2015/9/8/chartex" xmlns:cx2="http://schemas.microsoft.com/office/drawing/2015/10/21/chartex" xmlns:cx3="http://schemas.microsoft.com/office/drawing/2016/5/9/chartex" xmlns:cx4="http://schemas.microsoft.com/office/drawing/2016/5/10/chartex" xmlns:cx5="http://schemas.microsoft.com/office/drawing/2016/5/11/chartex" xmlns:cx6="http://schemas.microsoft.com/office/drawing/2016/5/12/chartex" xmlns:cx7="http://schemas.microsoft.com/office/drawing/2016/5/13/chartex" xmlns:cx8="http://schemas.microsoft.com/office/drawing/2016/5/14/chartex" xmlns:mc="http://schemas.openxmlformats.org/markup-compatibility/2006" xmlns:aink="http://schemas.microsoft.com/office/drawing/2016/ink" xmlns:am3d="http://schemas.microsoft.com/office/drawing/2017/model3d" xmlns:o="urn:schemas-microsoft-com:office:office" xmlns:r="http://schemas.openxmlformats.org/officeDocument/2006/relationships" xmlns:m="http://schemas.openxmlformats.org/officeDocument/2006/math" xmlns:v="urn:schemas-microsoft-com:vml" xmlns:wp14="http://schemas.microsoft.com/office/word/2010/wordprocessingDrawing" xmlns:wp="http://schemas.openxmlformats.org/drawingml/2006/wordprocessingDrawing" xmlns:w10="urn:schemas-microsoft-com:office:word" xmlns:w="http://schemas.openxmlformats.org/wordprocessingml/2006/main" xmlns:w14="http://schemas.microsoft.com/office/word/2010/wordml" xmlns:w15="http://schemas.microsoft.com/office/word/2012/wordml" xmlns:w16cex="http://schemas.microsoft.com/office/word/2018/wordml/cex" xmlns:w16cid="http://schemas.microsoft.com/office/word/2016/wordml/cid" xmlns:w16="http://schemas.microsoft.com/office/word/2018/wordml" xmlns:w16sdtdh="http://schemas.microsoft.com/office/word/2020/wordml/sdtdatahash" xmlns:w16se="http://schemas.microsoft.com/office/word/2015/wordml/symex" xmlns:wpg="http://schemas.microsoft.com/office/word/2010/wordprocessingGroup" xmlns:wpi="http://schemas.microsoft.com/office/word/2010/wordprocessingInk" xmlns:wne="http://schemas.microsoft.com/office/word/2006/wordml" xmlns:wps="http://schemas.microsoft.com/office/word/2010/wordprocessingShape" mc:Ignorable="w14 w15 w16se w16cid w16 w16cex w16sdtdh wp14">
+<w:numbering xmlns:wpc="http://schemas.microsoft.com/office/word/2010/wordprocessingCanvas" xmlns:cx="http://schemas.microsoft.com/office/drawing/2014/chartex" xmlns:cx1="http://schemas.microsoft.com/office/drawing/2015/9/8/chartex" xmlns:cx2="http://schemas.microsoft.com/office/drawing/2015/10/21/chartex" xmlns:cx3="http://schemas.microsoft.com/office/drawing/2016/5/9/chartex" xmlns:cx4="http://schemas.microsoft.com/office/drawing/2016/5/10/chartex" xmlns:cx5="http://schemas.microsoft.com/office/drawing/2016/5/11/chartex" xmlns:cx6="http://schemas.microsoft.com/office/drawing/2016/5/12/chartex" xmlns:cx7="http://schemas.microsoft.com/office/drawing/2016/5/13/chartex" xmlns:cx8="http://schemas.microsoft.com/office/drawing/2016/5/14/chartex" xmlns:mc="http://schemas.openxmlformats.org/markup-compatibility/2006" xmlns:aink="http://schemas.microsoft.com/office/drawing/2016/ink" xmlns:am3d="http://schemas.microsoft.com/office/drawing/2017/model3d" xmlns:o="urn:schemas-microsoft-com:office:office" xmlns:r="http://schemas.openxmlformats.org/officeDocument/2006/relationships" xmlns:m="http://schemas.openxmlformats.org/officeDocument/2006/math" xmlns:v="urn:schemas-microsoft-com:vml" xmlns:wp14="http://schemas.microsoft.com/office/word/2010/wordprocessingDrawing" xmlns:wp="http://schemas.openxmlformats.org/drawingml/2006/wordprocessingDrawing" xmlns:w10="urn:schemas-microsoft-com:office:word" xmlns:w="http://schemas.openxmlformats.org/wordprocessingml/2006/main" xmlns:w14="http://schemas.microsoft.com/office/word/2010/wordml" xmlns:w15="http://schemas.microsoft.com/office/word/2012/wordml" xmlns:w16cex="http://schemas.microsoft.com/office/word/2018/wordml/cex" xmlns:w16cid="http://schemas.microsoft.com/office/word/2016/wordml/cid" xmlns:w16="http://schemas.microsoft.com/office/word/2018/wordml" xmlns:w16se="http://schemas.microsoft.com/office/word/2015/wordml/symex" xmlns:wpg="http://schemas.microsoft.com/office/word/2010/wordprocessingGroup" xmlns:wpi="http://schemas.microsoft.com/office/word/2010/wordprocessingInk" xmlns:wne="http://schemas.microsoft.com/office/word/2006/wordml" xmlns:wps="http://schemas.microsoft.com/office/word/2010/wordprocessingShape" mc:Ignorable="w14 w15 w16se w16cid w16 w16cex wp14">
   <w:abstractNum w:abstractNumId="0" w15:restartNumberingAfterBreak="0">
     <w:nsid w:val="0E157940"/>
     <w:multiLevelType w:val="multilevel"/>
@@ -1672,7 +1644,7 @@
 </file>
 
 <file path=word/styles.xml><?xml version="1.0" encoding="utf-8"?>
-<w:styles xmlns:mc="http://schemas.openxmlformats.org/markup-compatibility/2006" xmlns:r="http://schemas.openxmlformats.org/officeDocument/2006/relationships" xmlns:w="http://schemas.openxmlformats.org/wordprocessingml/2006/main" xmlns:w14="http://schemas.microsoft.com/office/word/2010/wordml" xmlns:w15="http://schemas.microsoft.com/office/word/2012/wordml" xmlns:w16cex="http://schemas.microsoft.com/office/word/2018/wordml/cex" xmlns:w16cid="http://schemas.microsoft.com/office/word/2016/wordml/cid" xmlns:w16="http://schemas.microsoft.com/office/word/2018/wordml" xmlns:w16sdtdh="http://schemas.microsoft.com/office/word/2020/wordml/sdtdatahash" xmlns:w16se="http://schemas.microsoft.com/office/word/2015/wordml/symex" mc:Ignorable="w14 w15 w16se w16cid w16 w16cex w16sdtdh">
+<w:styles xmlns:mc="http://schemas.openxmlformats.org/markup-compatibility/2006" xmlns:r="http://schemas.openxmlformats.org/officeDocument/2006/relationships" xmlns:w="http://schemas.openxmlformats.org/wordprocessingml/2006/main" xmlns:w14="http://schemas.microsoft.com/office/word/2010/wordml" xmlns:w15="http://schemas.microsoft.com/office/word/2012/wordml" xmlns:w16cex="http://schemas.microsoft.com/office/word/2018/wordml/cex" xmlns:w16cid="http://schemas.microsoft.com/office/word/2016/wordml/cid" xmlns:w16="http://schemas.microsoft.com/office/word/2018/wordml" xmlns:w16se="http://schemas.microsoft.com/office/word/2015/wordml/symex" mc:Ignorable="w14 w15 w16se w16cid w16 w16cex">
   <w:docDefaults>
     <w:rPrDefault>
       <w:rPr>

</xml_diff>